<commit_message>
FireBase will no longer keep attempting to post Messages or Posts if there is no internet connection
</commit_message>
<xml_diff>
--- a/ScoutNeonReadMe.docx
+++ b/ScoutNeonReadMe.docx
@@ -19,56 +19,38 @@
     </w:p>
     <w:p>
       <w:r>
-        <w:t xml:space="preserve">On the Map </w:t>
-      </w:r>
-      <w:proofErr w:type="gramStart"/>
-      <w:r>
-        <w:t>Screen</w:t>
-      </w:r>
-      <w:proofErr w:type="gramEnd"/>
-      <w:r>
-        <w:t xml:space="preserve"> you can press the Scout Button (Which is Rate Limited to once per 6 seconds) in order to look to see if any posts in the area around you match your current hex color.</w:t>
-      </w:r>
-    </w:p>
-    <w:p>
-      <w:r>
-        <w:t xml:space="preserve">Hold Down the Scout Button in order to change your color or access a list of Default </w:t>
-      </w:r>
-      <w:proofErr w:type="gramStart"/>
-      <w:r>
-        <w:t>colors(</w:t>
-      </w:r>
-      <w:proofErr w:type="gramEnd"/>
-      <w:r>
-        <w:t>To make things easier) or topics that you’ve favorited</w:t>
-      </w:r>
-    </w:p>
-    <w:p>
-      <w:r>
-        <w:t xml:space="preserve">When you’ve found a post near you (indicated by pins on the map) click it and hit the information button to be sent to the </w:t>
-      </w:r>
-      <w:proofErr w:type="spellStart"/>
-      <w:r>
-        <w:t>MessageFeed</w:t>
-      </w:r>
-      <w:proofErr w:type="spellEnd"/>
-      <w:r>
-        <w:t xml:space="preserve"> and from there you can read the posts and submit your own. You can even favorite a topic by clicking the star icon at the top.</w:t>
-      </w:r>
-    </w:p>
-    <w:p>
-      <w:r>
-        <w:t>You can submit your own topics as well from the Map Screen just hit the button in the corner and you will be taken to a pretty barebones Post</w:t>
+        <w:t>On the Map Screen you can press the Scout Button (Which is Rate Limited to once per 6 seconds) in order to look to see if any posts in the area around you match your current hex color.</w:t>
+      </w:r>
+    </w:p>
+    <w:p>
+      <w:r>
+        <w:t>Hold Down the Scout Button in order to change your color or access a list of Default colors(To make things easier) or topics that you’ve favorited</w:t>
+      </w:r>
+    </w:p>
+    <w:p>
+      <w:r>
+        <w:t>When you’ve found a post near you (indicated by pins on the map) click it and hit the information button to be sent to the MessageFeed and from there you can read the posts and submit your own. You can even favorite a topic by clicking the star icon at the top.</w:t>
+      </w:r>
+    </w:p>
+    <w:p>
+      <w:r>
+        <w:t>You can submit your own topics as well from the Map Screen just hit the button in the corner and you will be taken to a pretty barebones Post menu.</w:t>
+      </w:r>
+    </w:p>
+    <w:p>
+      <w:r>
+        <w:t>Note: The Text Fields all contain validators that allow for only Alphanumeric characters</w:t>
+      </w:r>
+    </w:p>
+    <w:p/>
+    <w:p>
+      <w:r>
+        <w:t>Scout Neon is location based so will only be able to access posts in the area around yo</w:t>
       </w:r>
       <w:bookmarkStart w:id="0" w:name="_GoBack"/>
       <w:bookmarkEnd w:id="0"/>
       <w:r>
-        <w:t xml:space="preserve"> menu.</w:t>
-      </w:r>
-    </w:p>
-    <w:p>
-      <w:r>
-        <w:t>Note: The Text Fields all contain validators that allow for only Alphanumeric characters</w:t>
+        <w:t>u</w:t>
       </w:r>
     </w:p>
     <w:sectPr>

</xml_diff>

<commit_message>
Added an Unwind Segue to the from the MapView back to the LoginView
</commit_message>
<xml_diff>
--- a/ScoutNeonReadMe.docx
+++ b/ScoutNeonReadMe.docx
@@ -19,17 +19,41 @@
     </w:p>
     <w:p>
       <w:r>
-        <w:t>On the Map Screen you can press the Scout Button (Which is Rate Limited to once per 6 seconds) in order to look to see if any posts in the area around you match your current hex color.</w:t>
-      </w:r>
-    </w:p>
-    <w:p>
-      <w:r>
-        <w:t>Hold Down the Scout Button in order to change your color or access a list of Default colors(To make things easier) or topics that you’ve favorited</w:t>
-      </w:r>
-    </w:p>
-    <w:p>
-      <w:r>
-        <w:t>When you’ve found a post near you (indicated by pins on the map) click it and hit the information button to be sent to the MessageFeed and from there you can read the posts and submit your own. You can even favorite a topic by clicking the star icon at the top.</w:t>
+        <w:t xml:space="preserve">On the Map </w:t>
+      </w:r>
+      <w:proofErr w:type="gramStart"/>
+      <w:r>
+        <w:t>Screen</w:t>
+      </w:r>
+      <w:proofErr w:type="gramEnd"/>
+      <w:r>
+        <w:t xml:space="preserve"> you can press the Scout Button (Which is Rate Limited to once per 6 seconds) in order to look to see if any posts in the area around you match your current hex color.</w:t>
+      </w:r>
+    </w:p>
+    <w:p>
+      <w:r>
+        <w:t xml:space="preserve">Hold Down the Scout Button in order to change your color or access a list of Default </w:t>
+      </w:r>
+      <w:proofErr w:type="gramStart"/>
+      <w:r>
+        <w:t>colors(</w:t>
+      </w:r>
+      <w:proofErr w:type="gramEnd"/>
+      <w:r>
+        <w:t>To make things easier) or topics that you’ve favorited</w:t>
+      </w:r>
+    </w:p>
+    <w:p>
+      <w:r>
+        <w:t xml:space="preserve">When you’ve found a post near you (indicated by pins on the map) click it and hit the information button to be sent to the </w:t>
+      </w:r>
+      <w:proofErr w:type="spellStart"/>
+      <w:r>
+        <w:t>MessageFeed</w:t>
+      </w:r>
+      <w:proofErr w:type="spellEnd"/>
+      <w:r>
+        <w:t xml:space="preserve"> and from there you can read the posts and submit your own. You can even favorite a topic by clicking the star icon at the top.</w:t>
       </w:r>
     </w:p>
     <w:p>
@@ -44,14 +68,51 @@
     </w:p>
     <w:p/>
     <w:p>
-      <w:r>
-        <w:t>Scout Neon is location based so will only be able to access posts in the area around yo</w:t>
-      </w:r>
+      <w:pPr>
+        <w:rPr>
+          <w:rFonts w:eastAsia="Times New Roman" w:cs="Times New Roman"/>
+        </w:rPr>
+      </w:pPr>
+      <w:r>
+        <w:t xml:space="preserve">Scout Neon is location based so will only be able to access posts in the area around </w:t>
+      </w:r>
+      <w:r>
+        <w:rPr>
+          <w:color w:val="000000" w:themeColor="text1"/>
+        </w:rPr>
+        <w:t>y</w:t>
+      </w:r>
+      <w:r>
+        <w:rPr>
+          <w:color w:val="000000" w:themeColor="text1"/>
+        </w:rPr>
+        <w:t>o</w:t>
+      </w:r>
+      <w:r>
+        <w:rPr>
+          <w:color w:val="000000" w:themeColor="text1"/>
+        </w:rPr>
+        <w:t>u</w:t>
+      </w:r>
+      <w:r>
+        <w:rPr>
+          <w:color w:val="000000" w:themeColor="text1"/>
+        </w:rPr>
+        <w:t xml:space="preserve">. </w:t>
+      </w:r>
+      <w:r>
+        <w:rPr>
+          <w:rFonts w:eastAsia="Times New Roman" w:cs="Times New Roman"/>
+          <w:color w:val="000000" w:themeColor="text1"/>
+          <w:shd w:val="clear" w:color="auto" w:fill="FFFFFF"/>
+        </w:rPr>
+        <w:t>The App's intention is to limit the posts you can access to those around you so the inability to move the Map is an intentional part of the design.</w:t>
+      </w:r>
+    </w:p>
+    <w:p/>
+    <w:p>
       <w:bookmarkStart w:id="0" w:name="_GoBack"/>
       <w:bookmarkEnd w:id="0"/>
-      <w:r>
-        <w:t>u</w:t>
-      </w:r>
     </w:p>
     <w:sectPr>
       <w:pgSz w:w="12240" w:h="15840"/>

</xml_diff>

<commit_message>
Added LaunchScreen, App Icon, and CreditsViewController
</commit_message>
<xml_diff>
--- a/ScoutNeonReadMe.docx
+++ b/ScoutNeonReadMe.docx
@@ -19,41 +19,24 @@
     </w:p>
     <w:p>
       <w:r>
-        <w:t xml:space="preserve">On the Map </w:t>
-      </w:r>
-      <w:proofErr w:type="gramStart"/>
-      <w:r>
-        <w:t>Screen</w:t>
-      </w:r>
-      <w:proofErr w:type="gramEnd"/>
-      <w:r>
-        <w:t xml:space="preserve"> you can press the Scout Button (Which is Rate Limited to once per 6 seconds) in order to look to see if any posts in the area around you match your current hex color.</w:t>
-      </w:r>
-    </w:p>
-    <w:p>
-      <w:r>
-        <w:t xml:space="preserve">Hold Down the Scout Button in order to change your color or access a list of Default </w:t>
-      </w:r>
-      <w:proofErr w:type="gramStart"/>
-      <w:r>
-        <w:t>colors(</w:t>
-      </w:r>
-      <w:proofErr w:type="gramEnd"/>
-      <w:r>
-        <w:t>To make things easier) or topics that you’ve favorited</w:t>
-      </w:r>
-    </w:p>
-    <w:p>
-      <w:r>
-        <w:t xml:space="preserve">When you’ve found a post near you (indicated by pins on the map) click it and hit the information button to be sent to the </w:t>
-      </w:r>
-      <w:proofErr w:type="spellStart"/>
-      <w:r>
-        <w:t>MessageFeed</w:t>
-      </w:r>
-      <w:proofErr w:type="spellEnd"/>
-      <w:r>
-        <w:t xml:space="preserve"> and from there you can read the posts and submit your own. You can even favorite a topic by clicking the star icon at the top.</w:t>
+        <w:t>On the Map Screen you can press the Scout Button (Which is Rate Limited to once per 6 seconds) in order to look to see if any posts in the area around you match your current hex color.</w:t>
+      </w:r>
+    </w:p>
+    <w:p>
+      <w:r>
+        <w:t>You can press the edit button to go and change your favorite color as well as your username, but the change to your username will only affect future posts.</w:t>
+      </w:r>
+      <w:bookmarkStart w:id="0" w:name="_GoBack"/>
+      <w:bookmarkEnd w:id="0"/>
+    </w:p>
+    <w:p>
+      <w:r>
+        <w:t>Hold Down the Scout Button in order to change your color or access a list of Default colors(To make things easier) or topics that you’ve favorited</w:t>
+      </w:r>
+    </w:p>
+    <w:p>
+      <w:r>
+        <w:t>When you’ve found a post near you (indicated by pins on the map) click it and hit the information button to be sent to the MessageFeed and from there you can read the posts and submit your own. You can even favorite a topic by clicking the star icon at the top.</w:t>
       </w:r>
     </w:p>
     <w:p>
@@ -110,10 +93,7 @@
       </w:r>
     </w:p>
     <w:p/>
-    <w:p>
-      <w:bookmarkStart w:id="0" w:name="_GoBack"/>
-      <w:bookmarkEnd w:id="0"/>
-    </w:p>
+    <w:p/>
     <w:sectPr>
       <w:pgSz w:w="12240" w:h="15840"/>
       <w:pgMar w:top="1440" w:right="1440" w:bottom="1440" w:left="1440" w:header="720" w:footer="720" w:gutter="0"/>

</xml_diff>